<commit_message>
Atualizado o teste de loja virtual e documentação do testes em excel
</commit_message>
<xml_diff>
--- a/DocumentacaoDosTestes/Teste Send4 - Perguntas.docx
+++ b/DocumentacaoDosTestes/Teste Send4 - Perguntas.docx
@@ -26,8 +26,6 @@
       <w:r>
         <w:t>, no projeto do cypress.</w:t>
       </w:r>
-      <w:bookmarkStart w:id="0" w:name="_GoBack"/>
-      <w:bookmarkEnd w:id="0"/>
     </w:p>
     <w:p>
       <w:pPr>
@@ -636,18 +634,16 @@
         </w:rPr>
         <w:t xml:space="preserve">Em um </w:t>
       </w:r>
-      <w:proofErr w:type="gramStart"/>
-      <w:r>
-        <w:rPr>
-          <w:rFonts w:ascii="Arial" w:hAnsi="Arial"/>
-          <w:color w:val="000000"/>
-          <w:sz w:val="22"/>
-          <w:szCs w:val="22"/>
-          <w:bdr w:val="none" w:sz="0" w:space="0" w:color="auto" w:frame="1"/>
-        </w:rPr>
-        <w:t>teste ,</w:t>
-      </w:r>
-      <w:proofErr w:type="gramEnd"/>
+      <w:r>
+        <w:rPr>
+          <w:rFonts w:ascii="Arial" w:hAnsi="Arial"/>
+          <w:color w:val="000000"/>
+          <w:sz w:val="22"/>
+          <w:szCs w:val="22"/>
+          <w:bdr w:val="none" w:sz="0" w:space="0" w:color="auto" w:frame="1"/>
+        </w:rPr>
+        <w:t>teste,</w:t>
+      </w:r>
       <w:r>
         <w:rPr>
           <w:rFonts w:ascii="Arial" w:hAnsi="Arial"/>
@@ -700,7 +696,27 @@
           <w:szCs w:val="22"/>
           <w:bdr w:val="none" w:sz="0" w:space="0" w:color="auto" w:frame="1"/>
         </w:rPr>
-        <w:t xml:space="preserve"> valido , o mesmo retorne os dados correspondentes a aquele </w:t>
+        <w:t xml:space="preserve"> </w:t>
+      </w:r>
+      <w:r>
+        <w:rPr>
+          <w:rFonts w:ascii="Arial" w:hAnsi="Arial"/>
+          <w:color w:val="000000"/>
+          <w:sz w:val="22"/>
+          <w:szCs w:val="22"/>
+          <w:bdr w:val="none" w:sz="0" w:space="0" w:color="auto" w:frame="1"/>
+        </w:rPr>
+        <w:t>válido,</w:t>
+      </w:r>
+      <w:r>
+        <w:rPr>
+          <w:rFonts w:ascii="Arial" w:hAnsi="Arial"/>
+          <w:color w:val="000000"/>
+          <w:sz w:val="22"/>
+          <w:szCs w:val="22"/>
+          <w:bdr w:val="none" w:sz="0" w:space="0" w:color="auto" w:frame="1"/>
+        </w:rPr>
+        <w:t xml:space="preserve"> o mesmo retorne os dados correspondentes a aquele </w:t>
       </w:r>
       <w:proofErr w:type="spellStart"/>
       <w:r>
@@ -724,18 +740,16 @@
         </w:rPr>
         <w:t xml:space="preserve">. Só que ao preenchermos, os dados não retornam e ao fazermos a inspeção da </w:t>
       </w:r>
-      <w:proofErr w:type="gramStart"/>
-      <w:r>
-        <w:rPr>
-          <w:rFonts w:ascii="Arial" w:hAnsi="Arial"/>
-          <w:color w:val="000000"/>
-          <w:sz w:val="22"/>
-          <w:szCs w:val="22"/>
-          <w:bdr w:val="none" w:sz="0" w:space="0" w:color="auto" w:frame="1"/>
-        </w:rPr>
-        <w:t>pagina</w:t>
-      </w:r>
-      <w:proofErr w:type="gramEnd"/>
+      <w:r>
+        <w:rPr>
+          <w:rFonts w:ascii="Arial" w:hAnsi="Arial"/>
+          <w:color w:val="000000"/>
+          <w:sz w:val="22"/>
+          <w:szCs w:val="22"/>
+          <w:bdr w:val="none" w:sz="0" w:space="0" w:color="auto" w:frame="1"/>
+        </w:rPr>
+        <w:t>página</w:t>
+      </w:r>
       <w:r>
         <w:rPr>
           <w:rFonts w:ascii="Arial" w:hAnsi="Arial"/>
@@ -2440,17 +2454,23 @@
       </w:r>
     </w:p>
     <w:p>
-      <w:r>
-        <w:tab/>
-        <w:t>No campo do valor do bônus, preencher com o valor 15,345</w:t>
-      </w:r>
-    </w:p>
-    <w:p>
       <w:pPr>
         <w:ind w:left="708"/>
       </w:pPr>
       <w:r>
-        <w:t>Validar se o valor apresentado está correto e é exibido com as 3 casas decimais   corretamente.</w:t>
+        <w:t xml:space="preserve">No campo do valor do bônus, </w:t>
+      </w:r>
+      <w:r>
+        <w:t xml:space="preserve">validar se </w:t>
+      </w:r>
+      <w:r>
+        <w:t xml:space="preserve">o valor </w:t>
+      </w:r>
+      <w:r>
+        <w:t xml:space="preserve">do bônus e apresentado é </w:t>
+      </w:r>
+      <w:r>
+        <w:t>correto e é exibido com as 3 casas decimais   corretamente.</w:t>
       </w:r>
     </w:p>
     <w:p>
@@ -2458,23 +2478,20 @@
         <w:ind w:left="708"/>
       </w:pPr>
       <w:r>
-        <w:t>Salvar o valor.</w:t>
-      </w:r>
-    </w:p>
-    <w:p>
-      <w:pPr>
-        <w:ind w:left="708"/>
-      </w:pPr>
-      <w:r>
-        <w:t xml:space="preserve">Carregar novamente a tela e validar se o valor foi salvo corretamente no </w:t>
-      </w:r>
-      <w:proofErr w:type="spellStart"/>
-      <w:r>
-        <w:t>backend</w:t>
-      </w:r>
-      <w:proofErr w:type="spellEnd"/>
-      <w:r>
-        <w:t xml:space="preserve"> e se é apresentado corretamente na tela.</w:t>
+        <w:t xml:space="preserve">Prosseguir com os </w:t>
+      </w:r>
+      <w:bookmarkStart w:id="0" w:name="_GoBack"/>
+      <w:bookmarkEnd w:id="0"/>
+      <w:r>
+        <w:t xml:space="preserve">próximos </w:t>
+      </w:r>
+      <w:proofErr w:type="spellStart"/>
+      <w:r>
+        <w:t>steps</w:t>
+      </w:r>
+      <w:proofErr w:type="spellEnd"/>
+      <w:r>
+        <w:t xml:space="preserve"> do teste</w:t>
       </w:r>
     </w:p>
     <w:p/>

</xml_diff>